<commit_message>
正式版1.0 - 3.12 2018
</commit_message>
<xml_diff>
--- a/BUGS.docx
+++ b/BUGS.docx
@@ -1090,11 +1090,6 @@
       </w:r>
     </w:p>
     <w:p>
-      <w:pPr>
-        <w:rPr>
-          <w:rFonts w:hint="eastAsia"/>
-        </w:rPr>
-      </w:pPr>
       <w:r>
         <w:t xml:space="preserve">6. </w:t>
       </w:r>
@@ -1132,10 +1127,22 @@
         <w:rPr>
           <w:rFonts w:hint="eastAsia"/>
         </w:rPr>
-        <w:t>还是不能输出（正常输出过），切点匹配不到？</w:t>
+        <w:t>还是不能输出（正常输出</w:t>
+      </w:r>
+      <w:r>
+        <w:rPr>
+          <w:rFonts w:hint="eastAsia"/>
+        </w:rPr>
+        <w:t>能</w:t>
       </w:r>
       <w:bookmarkStart w:id="0" w:name="_GoBack"/>
       <w:bookmarkEnd w:id="0"/>
+      <w:r>
+        <w:rPr>
+          <w:rFonts w:hint="eastAsia"/>
+        </w:rPr>
+        <w:t>过），切点匹配不到？</w:t>
+      </w:r>
     </w:p>
     <w:p/>
     <w:p>

</xml_diff>